<commit_message>
/ ‘RPG-Table Top/Pathfinder/Drew-MarchWest/Tenets of the Lady of the Void.docx’
</commit_message>
<xml_diff>
--- a/RPG-Table Top/Pathfinder/Drew-MarchWest/Tenets of the Lady of the Void.docx
+++ b/RPG-Table Top/Pathfinder/Drew-MarchWest/Tenets of the Lady of the Void.docx
@@ -110,11 +110,9 @@
       <w:r>
         <w:t xml:space="preserve"> is willing to capture souls in exchange for life blood fed to him through the mirror.  Life blood is blood of a dying creature.  He refuses blood of non-mortal wounds and stored blood of </w:t>
       </w:r>
-      <w:proofErr w:type="gramStart"/>
-      <w:r>
-        <w:t>creatures</w:t>
-      </w:r>
-      <w:proofErr w:type="gramEnd"/>
+      <w:r>
+        <w:t>a creature</w:t>
+      </w:r>
       <w:r>
         <w:t xml:space="preserve"> dead for more than a few minutes.  He also refuses animal blood.  He can only fulfil his end of the arrangement trapping the souls of these creatures if they are slain by a devil, but he can feed regardless of the killer.  </w:t>
       </w:r>
@@ -180,7 +178,12 @@
         </w:rPr>
       </w:pPr>
       <w:r>
-        <w:t xml:space="preserve">The act of feeding through a mirrored surface seems to make the mirror more permeable.  If you feed him too much through the same mirror he may be able to escape his prison though that mirror.  He also becomes more irrational hostile the longer he has gone without feeding.  We were also able to negotiate a trade with </w:t>
+        <w:t>The act of feeding through a mirrored surface seems to make the mirror more permeable.  If you feed him too much through the same mirror he may be able to escape his prison though that mirror.  He also becomes more</w:t>
+      </w:r>
+      <w:bookmarkStart w:id="0" w:name="_GoBack"/>
+      <w:bookmarkEnd w:id="0"/>
+      <w:r>
+        <w:t xml:space="preserve"> irrational hostile the longer he has gone without feeding.  We were also able to negotiate a trade with </w:t>
       </w:r>
       <w:proofErr w:type="spellStart"/>
       <w:r>
@@ -241,11 +244,9 @@
       <w:r>
         <w:t xml:space="preserve">Transmutes 60ft radius of air into water.  Does not </w:t>
       </w:r>
-      <w:proofErr w:type="spellStart"/>
-      <w:r>
-        <w:t>effect</w:t>
-      </w:r>
-      <w:proofErr w:type="spellEnd"/>
+      <w:r>
+        <w:t>affect</w:t>
+      </w:r>
       <w:r>
         <w:t xml:space="preserve"> air within living creatures. Once per day. Range 30ft</w:t>
       </w:r>
@@ -523,11 +524,9 @@
       <w:r>
         <w:t>Transmutes 150 cubic feet</w:t>
       </w:r>
-      <w:proofErr w:type="gramStart"/>
-      <w:r>
-        <w:t>  of</w:t>
-      </w:r>
-      <w:proofErr w:type="gramEnd"/>
+      <w:r>
+        <w:t> of</w:t>
+      </w:r>
       <w:r>
         <w:t xml:space="preserve"> contiguous loose earth into air a spell caster check is required to do any shape more complicated than a cube with increasing difficulty based on the complexity of the shape the player once to create.  Rectangles of at least 5ft depth in each dimension are DC 10 the hardest shapes are DC 25.  One use per day. Range 30 </w:t>
       </w:r>
@@ -539,8 +538,6 @@
       <w:r>
         <w:t xml:space="preserve"> to edge earth being transmuted.</w:t>
       </w:r>
-      <w:bookmarkStart w:id="0" w:name="_GoBack"/>
-      <w:bookmarkEnd w:id="0"/>
     </w:p>
     <w:p>
       <w:pPr>
@@ -618,33 +615,13 @@
         </w:rPr>
       </w:pPr>
       <w:r>
-        <w:t>A Soul Stone is a more powerful version of a soul gem. 10 soul gems can be used to regenerate an empty soul stone with the spell create soul stone a spell written in this book</w:t>
-      </w:r>
-      <w:proofErr w:type="gramStart"/>
-      <w:r>
-        <w:t>..</w:t>
-      </w:r>
-      <w:proofErr w:type="gramEnd"/>
-      <w:r>
-        <w:t> </w:t>
-      </w:r>
-    </w:p>
-    <w:p>
-      <w:pPr>
-        <w:pStyle w:val="NoSpacing"/>
-        <w:rPr>
-          <w:rFonts w:ascii="Times New Roman" w:hAnsi="Times New Roman" w:cs="Times New Roman"/>
-          <w:sz w:val="24"/>
-          <w:szCs w:val="24"/>
-        </w:rPr>
-      </w:pPr>
-      <w:proofErr w:type="gramStart"/>
-      <w:r>
-        <w:t>can</w:t>
-      </w:r>
-      <w:proofErr w:type="gramEnd"/>
-      <w:r>
-        <w:t xml:space="preserve"> be used in place of the materials of a spell, or two can be used to counteract each level increase a </w:t>
+        <w:t>A Soul Stone is a more powerful version of a soul gem. 10 soul gems can be used to regenerate an empty soul stone with the spell create soul stone</w:t>
+      </w:r>
+      <w:r>
+        <w:t>, a spell written in this book c</w:t>
+      </w:r>
+      <w:r>
+        <w:t xml:space="preserve">an be used in place of the materials of a spell, or two can be used to counteract each level increase a </w:t>
       </w:r>
       <w:proofErr w:type="spellStart"/>
       <w:r>
@@ -1568,13 +1545,14 @@
     <w:link w:val="TitleChar"/>
     <w:uiPriority w:val="10"/>
     <w:qFormat/>
-    <w:rsid w:val="00600765"/>
+    <w:rsid w:val="00C93A89"/>
     <w:pPr>
       <w:spacing w:after="0" w:line="240" w:lineRule="auto"/>
       <w:contextualSpacing/>
     </w:pPr>
     <w:rPr>
       <w:rFonts w:asciiTheme="majorHAnsi" w:eastAsiaTheme="majorEastAsia" w:hAnsiTheme="majorHAnsi" w:cstheme="majorBidi"/>
+      <w:caps/>
       <w:spacing w:val="-10"/>
       <w:kern w:val="28"/>
       <w:sz w:val="56"/>
@@ -1586,9 +1564,10 @@
     <w:basedOn w:val="DefaultParagraphFont"/>
     <w:link w:val="Title"/>
     <w:uiPriority w:val="10"/>
-    <w:rsid w:val="00600765"/>
+    <w:rsid w:val="00C93A89"/>
     <w:rPr>
       <w:rFonts w:asciiTheme="majorHAnsi" w:eastAsiaTheme="majorEastAsia" w:hAnsiTheme="majorHAnsi" w:cstheme="majorBidi"/>
+      <w:caps/>
       <w:spacing w:val="-10"/>
       <w:kern w:val="28"/>
       <w:sz w:val="56"/>

</xml_diff>